<commit_message>
Oprava - SQL, spravci, klienti
</commit_message>
<xml_diff>
--- a/Dokumentace.docx
+++ b/Dokumentace.docx
@@ -65,7 +65,39 @@
           <w:sz w:val="24"/>
         </w:rPr>
         <w:br/>
-        <w:t xml:space="preserve">Do aplikace se lze přihlásit jako uživatel nebo </w:t>
+        <w:t xml:space="preserve">Do aplikace se lze přihlásit jako </w:t>
+      </w:r>
+      <w:proofErr w:type="gramStart"/>
+      <w:r>
+        <w:rPr>
+          <w:sz w:val="24"/>
+        </w:rPr>
+        <w:t>uživatel</w:t>
+      </w:r>
+      <w:r>
+        <w:rPr>
+          <w:sz w:val="24"/>
+        </w:rPr>
+        <w:t>(klient</w:t>
+      </w:r>
+      <w:proofErr w:type="gramEnd"/>
+      <w:r>
+        <w:rPr>
+          <w:sz w:val="24"/>
+        </w:rPr>
+        <w:t>)</w:t>
+      </w:r>
+      <w:r>
+        <w:rPr>
+          <w:sz w:val="24"/>
+        </w:rPr>
+        <w:t xml:space="preserve"> </w:t>
+      </w:r>
+      <w:r>
+        <w:rPr>
+          <w:sz w:val="24"/>
+        </w:rPr>
+        <w:t xml:space="preserve">nebo </w:t>
       </w:r>
       <w:proofErr w:type="spellStart"/>
       <w:r>
@@ -93,7 +125,19 @@
         <w:rPr>
           <w:sz w:val="24"/>
         </w:rPr>
-        <w:t xml:space="preserve"> může spravovat uživateli smlouvy, vidí seznam přihlášených uživatelů, které může taktéž ovlivňovat.</w:t>
+        <w:t xml:space="preserve"> může spravovat uživateli smlouvy, vidí seznam</w:t>
+      </w:r>
+      <w:r>
+        <w:rPr>
+          <w:sz w:val="24"/>
+        </w:rPr>
+        <w:t xml:space="preserve"> zaregistrovaných</w:t>
+      </w:r>
+      <w:r>
+        <w:rPr>
+          <w:sz w:val="24"/>
+        </w:rPr>
+        <w:t xml:space="preserve"> uživatelů, které může taktéž ovlivňovat.</w:t>
       </w:r>
       <w:r>
         <w:rPr>
@@ -142,6 +186,12 @@
           <w:sz w:val="24"/>
         </w:rPr>
         <w:t xml:space="preserve"> Registrovat se lze pouze jako uživatel. Po přihlášení uživatel uvidí své smlouvy, které se přiřazují podle jeho ID. </w:t>
+      </w:r>
+      <w:r>
+        <w:rPr>
+          <w:sz w:val="24"/>
+        </w:rPr>
+        <w:t>U jednotlivých smluv si může pomocí obrázku informací zobrazit bližší informace o poradci smlouvy.</w:t>
       </w:r>
     </w:p>
     <w:p>
@@ -150,75 +200,87 @@
           <w:sz w:val="24"/>
         </w:rPr>
       </w:pPr>
+      <w:r>
+        <w:rPr>
+          <w:sz w:val="24"/>
+        </w:rPr>
+        <w:t xml:space="preserve">Do databáze jsou </w:t>
+      </w:r>
       <w:proofErr w:type="spellStart"/>
       <w:r>
         <w:rPr>
           <w:sz w:val="24"/>
         </w:rPr>
-        <w:t>Admin</w:t>
+        <w:t>předvytvoření</w:t>
       </w:r>
       <w:proofErr w:type="spellEnd"/>
       <w:r>
         <w:rPr>
           <w:sz w:val="24"/>
         </w:rPr>
-        <w:t xml:space="preserve"> účet je již vytvořený – </w:t>
+        <w:t xml:space="preserve"> uživatelé, smlouvy, instituce, </w:t>
       </w:r>
       <w:proofErr w:type="spellStart"/>
       <w:r>
         <w:rPr>
           <w:sz w:val="24"/>
         </w:rPr>
-        <w:t>Username</w:t>
+        <w:t>admin</w:t>
       </w:r>
       <w:proofErr w:type="spellEnd"/>
       <w:r>
         <w:rPr>
           <w:sz w:val="24"/>
         </w:rPr>
-        <w:t xml:space="preserve">: </w:t>
+        <w:t xml:space="preserve"> i správci. Všechny údaje lze nalézt v </w:t>
       </w:r>
       <w:proofErr w:type="spellStart"/>
       <w:r>
         <w:rPr>
-          <w:sz w:val="24"/>
-        </w:rPr>
-        <w:t>Admin</w:t>
+          <w:i/>
+          <w:sz w:val="24"/>
+        </w:rPr>
+        <w:t>Models</w:t>
       </w:r>
       <w:proofErr w:type="spellEnd"/>
       <w:r>
         <w:rPr>
-          <w:sz w:val="24"/>
-        </w:rPr>
-        <w:t xml:space="preserve">, </w:t>
+          <w:i/>
+          <w:sz w:val="24"/>
+          <w:lang w:val="en-US"/>
+        </w:rPr>
+        <w:t>/Database/</w:t>
       </w:r>
       <w:proofErr w:type="spellStart"/>
       <w:r>
         <w:rPr>
-          <w:sz w:val="24"/>
-        </w:rPr>
-        <w:t>Password</w:t>
+          <w:i/>
+          <w:sz w:val="24"/>
+          <w:lang w:val="en-US"/>
+        </w:rPr>
+        <w:t>DatabaseInit.cshtml</w:t>
       </w:r>
       <w:proofErr w:type="spellEnd"/>
       <w:r>
         <w:rPr>
           <w:sz w:val="24"/>
-        </w:rPr>
-        <w:t xml:space="preserve">: </w:t>
+          <w:lang w:val="en-US"/>
+        </w:rPr>
+        <w:t>. N</w:t>
       </w:r>
       <w:proofErr w:type="spellStart"/>
       <w:r>
         <w:rPr>
           <w:sz w:val="24"/>
         </w:rPr>
-        <w:t>abc</w:t>
+        <w:t>ěkteré</w:t>
       </w:r>
       <w:proofErr w:type="spellEnd"/>
       <w:r>
         <w:rPr>
           <w:sz w:val="24"/>
         </w:rPr>
-        <w:t>.</w:t>
+        <w:t xml:space="preserve"> údaje viz. níže.</w:t>
       </w:r>
     </w:p>
     <w:p>
@@ -227,98 +289,414 @@
           <w:sz w:val="24"/>
         </w:rPr>
       </w:pPr>
-      <w:r>
-        <w:rPr>
-          <w:sz w:val="24"/>
-        </w:rPr>
-        <w:t xml:space="preserve">V záložce </w:t>
-      </w:r>
-      <w:proofErr w:type="spellStart"/>
-      <w:r>
-        <w:rPr>
-          <w:sz w:val="24"/>
-        </w:rPr>
-        <w:t>Contracts</w:t>
-      </w:r>
-      <w:proofErr w:type="spellEnd"/>
-      <w:r>
-        <w:rPr>
-          <w:sz w:val="24"/>
-        </w:rPr>
-        <w:t xml:space="preserve"> vidí </w:t>
-      </w:r>
-      <w:proofErr w:type="spellStart"/>
-      <w:r>
-        <w:rPr>
-          <w:sz w:val="24"/>
-        </w:rPr>
-        <w:t>Admin</w:t>
-      </w:r>
-      <w:proofErr w:type="spellEnd"/>
-      <w:r>
-        <w:rPr>
-          <w:sz w:val="24"/>
-        </w:rPr>
-        <w:t xml:space="preserve"> všechny vytvořené smlouvy všech uživatelů. V záložce </w:t>
-      </w:r>
-      <w:proofErr w:type="spellStart"/>
-      <w:r>
-        <w:rPr>
-          <w:sz w:val="24"/>
-        </w:rPr>
-        <w:t>Users</w:t>
-      </w:r>
-      <w:proofErr w:type="spellEnd"/>
-      <w:r>
-        <w:rPr>
-          <w:sz w:val="24"/>
-        </w:rPr>
-        <w:t xml:space="preserve"> všechny registrované uživatele a v záložce My </w:t>
-      </w:r>
-      <w:proofErr w:type="spellStart"/>
-      <w:r>
-        <w:rPr>
-          <w:sz w:val="24"/>
-        </w:rPr>
-        <w:t>Contracts</w:t>
-      </w:r>
-      <w:proofErr w:type="spellEnd"/>
-      <w:r>
-        <w:rPr>
-          <w:sz w:val="24"/>
-        </w:rPr>
-        <w:t xml:space="preserve"> vidí stejně jako uživatel své smlouvy.</w:t>
-      </w:r>
     </w:p>
     <w:p>
       <w:pPr>
         <w:rPr>
           <w:sz w:val="24"/>
-          <w:lang w:val="en-US"/>
         </w:rPr>
       </w:pPr>
-      <w:r>
-        <w:rPr>
-          <w:sz w:val="24"/>
-        </w:rPr>
-        <w:t xml:space="preserve">Použité technologie - .net </w:t>
-      </w:r>
       <w:proofErr w:type="spellStart"/>
       <w:r>
         <w:rPr>
           <w:sz w:val="24"/>
         </w:rPr>
-        <w:t>Core</w:t>
+        <w:t>Admin</w:t>
       </w:r>
       <w:proofErr w:type="spellEnd"/>
       <w:r>
         <w:rPr>
           <w:sz w:val="24"/>
         </w:rPr>
-        <w:t xml:space="preserve"> 5 MVC, MySql</w:t>
+        <w:t xml:space="preserve"> dále vidí všechny seznam všech vytvořených smluv, všech poradců a klientů. </w:t>
+      </w:r>
+    </w:p>
+    <w:p>
+      <w:pPr>
+        <w:rPr>
+          <w:sz w:val="24"/>
+        </w:rPr>
+      </w:pPr>
+    </w:p>
+    <w:p>
+      <w:pPr>
+        <w:rPr>
+          <w:b/>
+          <w:sz w:val="24"/>
+        </w:rPr>
+      </w:pPr>
+      <w:r>
+        <w:rPr>
+          <w:b/>
+          <w:sz w:val="24"/>
+        </w:rPr>
+        <w:t>Přihlašovací údaje.</w:t>
       </w:r>
       <w:bookmarkStart w:id="0" w:name="_GoBack"/>
       <w:bookmarkEnd w:id="0"/>
+    </w:p>
+    <w:tbl>
+      <w:tblPr>
+        <w:tblStyle w:val="Mkatabulky"/>
+        <w:tblW w:w="0" w:type="auto"/>
+        <w:tblLook w:val="04A0" w:firstRow="1" w:lastRow="0" w:firstColumn="1" w:lastColumn="0" w:noHBand="0" w:noVBand="1"/>
+      </w:tblPr>
+      <w:tblGrid>
+        <w:gridCol w:w="1812"/>
+        <w:gridCol w:w="1812"/>
+        <w:gridCol w:w="1812"/>
+        <w:gridCol w:w="1813"/>
+        <w:gridCol w:w="1813"/>
+      </w:tblGrid>
+      <w:tr>
+        <w:tc>
+          <w:tcPr>
+            <w:tcW w:w="1812" w:type="dxa"/>
+          </w:tcPr>
+          <w:p>
+            <w:pPr>
+              <w:rPr>
+                <w:b/>
+                <w:sz w:val="24"/>
+              </w:rPr>
+            </w:pPr>
+            <w:r>
+              <w:rPr>
+                <w:b/>
+                <w:sz w:val="24"/>
+              </w:rPr>
+              <w:t>Role</w:t>
+            </w:r>
+          </w:p>
+        </w:tc>
+        <w:tc>
+          <w:tcPr>
+            <w:tcW w:w="1812" w:type="dxa"/>
+          </w:tcPr>
+          <w:p>
+            <w:pPr>
+              <w:rPr>
+                <w:b/>
+                <w:sz w:val="24"/>
+              </w:rPr>
+            </w:pPr>
+          </w:p>
+        </w:tc>
+        <w:tc>
+          <w:tcPr>
+            <w:tcW w:w="1812" w:type="dxa"/>
+          </w:tcPr>
+          <w:p>
+            <w:pPr>
+              <w:rPr>
+                <w:b/>
+                <w:sz w:val="24"/>
+              </w:rPr>
+            </w:pPr>
+          </w:p>
+        </w:tc>
+        <w:tc>
+          <w:tcPr>
+            <w:tcW w:w="1813" w:type="dxa"/>
+          </w:tcPr>
+          <w:p>
+            <w:pPr>
+              <w:rPr>
+                <w:b/>
+                <w:sz w:val="24"/>
+              </w:rPr>
+            </w:pPr>
+          </w:p>
+        </w:tc>
+        <w:tc>
+          <w:tcPr>
+            <w:tcW w:w="1813" w:type="dxa"/>
+          </w:tcPr>
+          <w:p>
+            <w:pPr>
+              <w:rPr>
+                <w:b/>
+                <w:sz w:val="24"/>
+              </w:rPr>
+            </w:pPr>
+          </w:p>
+        </w:tc>
+      </w:tr>
+      <w:tr>
+        <w:tc>
+          <w:tcPr>
+            <w:tcW w:w="1812" w:type="dxa"/>
+          </w:tcPr>
+          <w:p>
+            <w:pPr>
+              <w:rPr>
+                <w:b/>
+                <w:sz w:val="24"/>
+              </w:rPr>
+            </w:pPr>
+            <w:proofErr w:type="spellStart"/>
+            <w:r>
+              <w:rPr>
+                <w:b/>
+                <w:sz w:val="24"/>
+              </w:rPr>
+              <w:t>Jmeno</w:t>
+            </w:r>
+            <w:proofErr w:type="spellEnd"/>
+          </w:p>
+        </w:tc>
+        <w:tc>
+          <w:tcPr>
+            <w:tcW w:w="1812" w:type="dxa"/>
+          </w:tcPr>
+          <w:p>
+            <w:pPr>
+              <w:rPr>
+                <w:b/>
+                <w:sz w:val="24"/>
+              </w:rPr>
+            </w:pPr>
+            <w:proofErr w:type="spellStart"/>
+            <w:r>
+              <w:rPr>
+                <w:b/>
+                <w:sz w:val="24"/>
+              </w:rPr>
+              <w:t>admin</w:t>
+            </w:r>
+            <w:proofErr w:type="spellEnd"/>
+          </w:p>
+        </w:tc>
+        <w:tc>
+          <w:tcPr>
+            <w:tcW w:w="1812" w:type="dxa"/>
+          </w:tcPr>
+          <w:p>
+            <w:pPr>
+              <w:rPr>
+                <w:b/>
+                <w:sz w:val="24"/>
+              </w:rPr>
+            </w:pPr>
+            <w:proofErr w:type="spellStart"/>
+            <w:r>
+              <w:rPr>
+                <w:b/>
+                <w:sz w:val="24"/>
+              </w:rPr>
+              <w:t>customer</w:t>
+            </w:r>
+            <w:proofErr w:type="spellEnd"/>
+          </w:p>
+        </w:tc>
+        <w:tc>
+          <w:tcPr>
+            <w:tcW w:w="1813" w:type="dxa"/>
+          </w:tcPr>
+          <w:p>
+            <w:pPr>
+              <w:spacing w:line="480" w:lineRule="auto"/>
+              <w:rPr>
+                <w:b/>
+                <w:sz w:val="24"/>
+              </w:rPr>
+            </w:pPr>
+            <w:r>
+              <w:rPr>
+                <w:b/>
+                <w:sz w:val="24"/>
+              </w:rPr>
+              <w:t>customer2</w:t>
+            </w:r>
+          </w:p>
+        </w:tc>
+        <w:tc>
+          <w:tcPr>
+            <w:tcW w:w="1813" w:type="dxa"/>
+          </w:tcPr>
+          <w:p>
+            <w:pPr>
+              <w:rPr>
+                <w:b/>
+                <w:sz w:val="24"/>
+              </w:rPr>
+            </w:pPr>
+            <w:r>
+              <w:rPr>
+                <w:b/>
+                <w:sz w:val="24"/>
+              </w:rPr>
+              <w:t>customer3</w:t>
+            </w:r>
+          </w:p>
+        </w:tc>
+      </w:tr>
+      <w:tr>
+        <w:tc>
+          <w:tcPr>
+            <w:tcW w:w="1812" w:type="dxa"/>
+          </w:tcPr>
+          <w:p>
+            <w:pPr>
+              <w:rPr>
+                <w:b/>
+                <w:sz w:val="24"/>
+              </w:rPr>
+            </w:pPr>
+            <w:r>
+              <w:rPr>
+                <w:b/>
+                <w:sz w:val="24"/>
+              </w:rPr>
+              <w:t>Heslo</w:t>
+            </w:r>
+          </w:p>
+        </w:tc>
+        <w:tc>
+          <w:tcPr>
+            <w:tcW w:w="1812" w:type="dxa"/>
+          </w:tcPr>
+          <w:p>
+            <w:pPr>
+              <w:rPr>
+                <w:b/>
+                <w:sz w:val="24"/>
+              </w:rPr>
+            </w:pPr>
+            <w:proofErr w:type="spellStart"/>
+            <w:r>
+              <w:rPr>
+                <w:b/>
+                <w:sz w:val="24"/>
+              </w:rPr>
+              <w:t>abc</w:t>
+            </w:r>
+            <w:proofErr w:type="spellEnd"/>
+          </w:p>
+        </w:tc>
+        <w:tc>
+          <w:tcPr>
+            <w:tcW w:w="1812" w:type="dxa"/>
+          </w:tcPr>
+          <w:p>
+            <w:pPr>
+              <w:rPr>
+                <w:b/>
+                <w:sz w:val="24"/>
+              </w:rPr>
+            </w:pPr>
+            <w:proofErr w:type="spellStart"/>
+            <w:r>
+              <w:rPr>
+                <w:b/>
+                <w:sz w:val="24"/>
+              </w:rPr>
+              <w:t>abc</w:t>
+            </w:r>
+            <w:proofErr w:type="spellEnd"/>
+          </w:p>
+        </w:tc>
+        <w:tc>
+          <w:tcPr>
+            <w:tcW w:w="1813" w:type="dxa"/>
+          </w:tcPr>
+          <w:p>
+            <w:pPr>
+              <w:rPr>
+                <w:b/>
+                <w:sz w:val="24"/>
+              </w:rPr>
+            </w:pPr>
+            <w:proofErr w:type="spellStart"/>
+            <w:r>
+              <w:rPr>
+                <w:b/>
+                <w:sz w:val="24"/>
+              </w:rPr>
+              <w:t>a</w:t>
+            </w:r>
+            <w:r>
+              <w:rPr>
+                <w:b/>
+                <w:sz w:val="24"/>
+              </w:rPr>
+              <w:t>bc</w:t>
+            </w:r>
+            <w:proofErr w:type="spellEnd"/>
+          </w:p>
+        </w:tc>
+        <w:tc>
+          <w:tcPr>
+            <w:tcW w:w="1813" w:type="dxa"/>
+          </w:tcPr>
+          <w:p>
+            <w:pPr>
+              <w:rPr>
+                <w:b/>
+                <w:sz w:val="24"/>
+              </w:rPr>
+            </w:pPr>
+            <w:proofErr w:type="spellStart"/>
+            <w:r>
+              <w:rPr>
+                <w:b/>
+                <w:sz w:val="24"/>
+              </w:rPr>
+              <w:t>abc</w:t>
+            </w:r>
+            <w:proofErr w:type="spellEnd"/>
+          </w:p>
+        </w:tc>
+      </w:tr>
+    </w:tbl>
+    <w:p>
+      <w:pPr>
+        <w:rPr>
+          <w:sz w:val="24"/>
+        </w:rPr>
+      </w:pPr>
+    </w:p>
+    <w:p>
+      <w:pPr>
+        <w:rPr>
+          <w:sz w:val="24"/>
+          <w:lang w:val="en-US"/>
+        </w:rPr>
+      </w:pPr>
+      <w:r>
+        <w:rPr>
+          <w:sz w:val="24"/>
+        </w:rPr>
+        <w:t>Použité t</w:t>
+      </w:r>
+      <w:r>
+        <w:rPr>
+          <w:sz w:val="24"/>
+        </w:rPr>
+        <w:t xml:space="preserve">echnologie - .net </w:t>
+      </w:r>
+      <w:proofErr w:type="spellStart"/>
+      <w:r>
+        <w:rPr>
+          <w:sz w:val="24"/>
+        </w:rPr>
+        <w:t>Core</w:t>
+      </w:r>
+      <w:proofErr w:type="spellEnd"/>
+      <w:r>
+        <w:rPr>
+          <w:sz w:val="24"/>
+        </w:rPr>
+        <w:t xml:space="preserve"> 5 MVC, </w:t>
+      </w:r>
+      <w:proofErr w:type="spellStart"/>
+      <w:r>
+        <w:rPr>
+          <w:sz w:val="24"/>
+        </w:rPr>
+        <w:t>Sql</w:t>
+      </w:r>
+      <w:proofErr w:type="spellEnd"/>
     </w:p>
     <w:sectPr>
       <w:pgSz w:w="11906" w:h="16838"/>
@@ -785,6 +1163,25 @@
       <w:szCs w:val="32"/>
     </w:rPr>
   </w:style>
+  <w:style w:type="table" w:styleId="Mkatabulky">
+    <w:name w:val="Table Grid"/>
+    <w:basedOn w:val="Normlntabulka"/>
+    <w:uiPriority w:val="39"/>
+    <w:rsid w:val="003F4316"/>
+    <w:pPr>
+      <w:spacing w:after="0" w:line="240" w:lineRule="auto"/>
+    </w:pPr>
+    <w:tblPr>
+      <w:tblBorders>
+        <w:top w:val="single" w:sz="4" w:space="0" w:color="auto"/>
+        <w:left w:val="single" w:sz="4" w:space="0" w:color="auto"/>
+        <w:bottom w:val="single" w:sz="4" w:space="0" w:color="auto"/>
+        <w:right w:val="single" w:sz="4" w:space="0" w:color="auto"/>
+        <w:insideH w:val="single" w:sz="4" w:space="0" w:color="auto"/>
+        <w:insideV w:val="single" w:sz="4" w:space="0" w:color="auto"/>
+      </w:tblBorders>
+    </w:tblPr>
+  </w:style>
 </w:styles>
 </file>
 

</xml_diff>